<commit_message>
przed zmianami na modelach
</commit_message>
<xml_diff>
--- a/src/main/resources/data/raport_template.docx
+++ b/src/main/resources/data/raport_template.docx
@@ -62,27 +62,13 @@
         <w:rPr>
           <w:rFonts w:cs="Times New Roman"/>
         </w:rPr>
-        <w:t xml:space="preserve">Niniejsze opracowanie zostało przygotowane przez </w:t>
+        <w:t xml:space="preserve">Niniejsze opracowanie zostało </w:t>
       </w:r>
       <w:r>
         <w:rPr>
           <w:rFonts w:cs="Times New Roman"/>
         </w:rPr>
-        <w:t>{{</w:t>
-      </w:r>
-      <w:proofErr w:type="spellStart"/>
-      <w:r>
-        <w:rPr>
-          <w:rFonts w:cs="Times New Roman"/>
-        </w:rPr>
-        <w:t>author</w:t>
-      </w:r>
-      <w:proofErr w:type="spellEnd"/>
-      <w:r>
-        <w:rPr>
-          <w:rFonts w:cs="Times New Roman"/>
-        </w:rPr>
-        <w:t xml:space="preserve">}}, wygenerowane automatycznie </w:t>
+        <w:t xml:space="preserve">wygenerowane automatycznie </w:t>
       </w:r>
       <w:r>
         <w:rPr>
@@ -345,17 +331,11 @@
               <w:spacing w:line="360" w:lineRule="auto"/>
             </w:pPr>
             <w:r>
-              <w:t xml:space="preserve">do </w:t>
-            </w:r>
-            <w:r>
-              <w:t>{{</w:t>
+              <w:t>do {{</w:t>
             </w:r>
             <w:proofErr w:type="spellStart"/>
             <w:r>
-              <w:t>data.</w:t>
-            </w:r>
-            <w:r>
-              <w:t>stop</w:t>
+              <w:t>data.stop</w:t>
             </w:r>
             <w:proofErr w:type="spellEnd"/>
             <w:r>
@@ -363,10 +343,7 @@
             </w:r>
             <w:proofErr w:type="spellStart"/>
             <w:r>
-              <w:t>czas.</w:t>
-            </w:r>
-            <w:r>
-              <w:t>stop</w:t>
+              <w:t>czas.stop</w:t>
             </w:r>
             <w:proofErr w:type="spellEnd"/>
             <w:r>
@@ -797,45 +774,25 @@
       <w:r>
         <w:t xml:space="preserve">Tabela </w:t>
       </w:r>
-      <w:r>
-        <w:fldChar w:fldCharType="begin"/>
-      </w:r>
-      <w:r>
-        <w:instrText xml:space="preserve"> STYLEREF 1 \s </w:instrText>
-      </w:r>
-      <w:r>
-        <w:fldChar w:fldCharType="separate"/>
-      </w:r>
-      <w:r>
-        <w:rPr>
-          <w:noProof/>
-        </w:rPr>
-        <w:t>2</w:t>
-      </w:r>
-      <w:r>
-        <w:fldChar w:fldCharType="end"/>
-      </w:r>
+      <w:fldSimple w:instr=" STYLEREF 1 \s ">
+        <w:r>
+          <w:rPr>
+            <w:noProof/>
+          </w:rPr>
+          <w:t>2</w:t>
+        </w:r>
+      </w:fldSimple>
       <w:r>
         <w:t>.</w:t>
       </w:r>
-      <w:r>
-        <w:fldChar w:fldCharType="begin"/>
-      </w:r>
-      <w:r>
-        <w:instrText xml:space="preserve"> SEQ Tabela \* ARABIC \s 1 </w:instrText>
-      </w:r>
-      <w:r>
-        <w:fldChar w:fldCharType="separate"/>
-      </w:r>
-      <w:r>
-        <w:rPr>
-          <w:noProof/>
-        </w:rPr>
-        <w:t>1</w:t>
-      </w:r>
-      <w:r>
-        <w:fldChar w:fldCharType="end"/>
-      </w:r>
+      <w:fldSimple w:instr=" SEQ Tabela \* ARABIC \s 1 ">
+        <w:r>
+          <w:rPr>
+            <w:noProof/>
+          </w:rPr>
+          <w:t>1</w:t>
+        </w:r>
+      </w:fldSimple>
       <w:r>
         <w:t xml:space="preserve"> Wyniki analizy statystycznej parametrów napięcia</w:t>
       </w:r>
@@ -1212,23 +1169,7 @@
                 <w:sz w:val="20"/>
                 <w:szCs w:val="20"/>
               </w:rPr>
-              <w:t>{{u.l1.</w:t>
-            </w:r>
-            <w:r>
-              <w:rPr>
-                <w:rFonts w:cs="Times New Roman"/>
-                <w:sz w:val="20"/>
-                <w:szCs w:val="20"/>
-              </w:rPr>
-              <w:t>per5</w:t>
-            </w:r>
-            <w:r>
-              <w:rPr>
-                <w:rFonts w:cs="Times New Roman"/>
-                <w:sz w:val="20"/>
-                <w:szCs w:val="20"/>
-              </w:rPr>
-              <w:t>}}</w:t>
+              <w:t>{{u.l1.per5}}</w:t>
             </w:r>
           </w:p>
         </w:tc>
@@ -1257,23 +1198,7 @@
                 <w:sz w:val="20"/>
                 <w:szCs w:val="20"/>
               </w:rPr>
-              <w:t>{{u.l1.</w:t>
-            </w:r>
-            <w:r>
-              <w:rPr>
-                <w:rFonts w:cs="Times New Roman"/>
-                <w:sz w:val="20"/>
-                <w:szCs w:val="20"/>
-              </w:rPr>
-              <w:t>sr</w:t>
-            </w:r>
-            <w:r>
-              <w:rPr>
-                <w:rFonts w:cs="Times New Roman"/>
-                <w:sz w:val="20"/>
-                <w:szCs w:val="20"/>
-              </w:rPr>
-              <w:t>}}</w:t>
+              <w:t>{{u.l1.sr}}</w:t>
             </w:r>
           </w:p>
         </w:tc>
@@ -1302,23 +1227,7 @@
                 <w:sz w:val="20"/>
                 <w:szCs w:val="20"/>
               </w:rPr>
-              <w:t>{{u.l1.per</w:t>
-            </w:r>
-            <w:r>
-              <w:rPr>
-                <w:rFonts w:cs="Times New Roman"/>
-                <w:sz w:val="20"/>
-                <w:szCs w:val="20"/>
-              </w:rPr>
-              <w:t>9</w:t>
-            </w:r>
-            <w:r>
-              <w:rPr>
-                <w:rFonts w:cs="Times New Roman"/>
-                <w:sz w:val="20"/>
-                <w:szCs w:val="20"/>
-              </w:rPr>
-              <w:t>5}}</w:t>
+              <w:t>{{u.l1.per95}}</w:t>
             </w:r>
           </w:p>
         </w:tc>
@@ -1347,23 +1256,7 @@
                 <w:sz w:val="20"/>
                 <w:szCs w:val="20"/>
               </w:rPr>
-              <w:t>{{u.l1.m</w:t>
-            </w:r>
-            <w:r>
-              <w:rPr>
-                <w:rFonts w:cs="Times New Roman"/>
-                <w:sz w:val="20"/>
-                <w:szCs w:val="20"/>
-              </w:rPr>
-              <w:t>ax</w:t>
-            </w:r>
-            <w:r>
-              <w:rPr>
-                <w:rFonts w:cs="Times New Roman"/>
-                <w:sz w:val="20"/>
-                <w:szCs w:val="20"/>
-              </w:rPr>
-              <w:t>}</w:t>
+              <w:t>{{u.l1.max}</w:t>
             </w:r>
           </w:p>
         </w:tc>
@@ -1471,23 +1364,7 @@
                 <w:sz w:val="20"/>
                 <w:szCs w:val="20"/>
               </w:rPr>
-              <w:t>{{u.l1.</w:t>
-            </w:r>
-            <w:r>
-              <w:rPr>
-                <w:rFonts w:cs="Times New Roman"/>
-                <w:sz w:val="20"/>
-                <w:szCs w:val="20"/>
-              </w:rPr>
-              <w:t xml:space="preserve"> </w:t>
-            </w:r>
-            <w:r>
-              <w:rPr>
-                <w:rFonts w:cs="Times New Roman"/>
-                <w:sz w:val="20"/>
-                <w:szCs w:val="20"/>
-              </w:rPr>
-              <w:t>per5}}</w:t>
+              <w:t>{{u.l1. per5}}</w:t>
             </w:r>
           </w:p>
         </w:tc>
@@ -1513,23 +1390,7 @@
                 <w:sz w:val="20"/>
                 <w:szCs w:val="20"/>
               </w:rPr>
-              <w:t>{{u.l1.</w:t>
-            </w:r>
-            <w:r>
-              <w:rPr>
-                <w:rFonts w:cs="Times New Roman"/>
-                <w:sz w:val="20"/>
-                <w:szCs w:val="20"/>
-              </w:rPr>
-              <w:t>sr</w:t>
-            </w:r>
-            <w:r>
-              <w:rPr>
-                <w:rFonts w:cs="Times New Roman"/>
-                <w:sz w:val="20"/>
-                <w:szCs w:val="20"/>
-              </w:rPr>
-              <w:t>}}</w:t>
+              <w:t>{{u.l1.sr}}</w:t>
             </w:r>
           </w:p>
         </w:tc>
@@ -1555,23 +1416,7 @@
                 <w:sz w:val="20"/>
                 <w:szCs w:val="20"/>
               </w:rPr>
-              <w:t>{{u.l1. per</w:t>
-            </w:r>
-            <w:r>
-              <w:rPr>
-                <w:rFonts w:cs="Times New Roman"/>
-                <w:sz w:val="20"/>
-                <w:szCs w:val="20"/>
-              </w:rPr>
-              <w:t>9</w:t>
-            </w:r>
-            <w:r>
-              <w:rPr>
-                <w:rFonts w:cs="Times New Roman"/>
-                <w:sz w:val="20"/>
-                <w:szCs w:val="20"/>
-              </w:rPr>
-              <w:t>5}}</w:t>
+              <w:t>{{u.l1. per95}}</w:t>
             </w:r>
           </w:p>
         </w:tc>
@@ -1597,23 +1442,7 @@
                 <w:sz w:val="20"/>
                 <w:szCs w:val="20"/>
               </w:rPr>
-              <w:t>{{u.l1.m</w:t>
-            </w:r>
-            <w:r>
-              <w:rPr>
-                <w:rFonts w:cs="Times New Roman"/>
-                <w:sz w:val="20"/>
-                <w:szCs w:val="20"/>
-              </w:rPr>
-              <w:t>ax</w:t>
-            </w:r>
-            <w:r>
-              <w:rPr>
-                <w:rFonts w:cs="Times New Roman"/>
-                <w:sz w:val="20"/>
-                <w:szCs w:val="20"/>
-              </w:rPr>
-              <w:t>}</w:t>
+              <w:t>{{u.l1.max}</w:t>
             </w:r>
           </w:p>
         </w:tc>
@@ -1721,23 +1550,7 @@
                 <w:sz w:val="20"/>
                 <w:szCs w:val="20"/>
               </w:rPr>
-              <w:t>{{u.l1.</w:t>
-            </w:r>
-            <w:r>
-              <w:rPr>
-                <w:rFonts w:cs="Times New Roman"/>
-                <w:sz w:val="20"/>
-                <w:szCs w:val="20"/>
-              </w:rPr>
-              <w:t xml:space="preserve"> </w:t>
-            </w:r>
-            <w:r>
-              <w:rPr>
-                <w:rFonts w:cs="Times New Roman"/>
-                <w:sz w:val="20"/>
-                <w:szCs w:val="20"/>
-              </w:rPr>
-              <w:t>per5}}</w:t>
+              <w:t>{{u.l1. per5}}</w:t>
             </w:r>
           </w:p>
         </w:tc>
@@ -1763,23 +1576,7 @@
                 <w:sz w:val="20"/>
                 <w:szCs w:val="20"/>
               </w:rPr>
-              <w:t>{{u.l1.</w:t>
-            </w:r>
-            <w:r>
-              <w:rPr>
-                <w:rFonts w:cs="Times New Roman"/>
-                <w:sz w:val="20"/>
-                <w:szCs w:val="20"/>
-              </w:rPr>
-              <w:t>sr</w:t>
-            </w:r>
-            <w:r>
-              <w:rPr>
-                <w:rFonts w:cs="Times New Roman"/>
-                <w:sz w:val="20"/>
-                <w:szCs w:val="20"/>
-              </w:rPr>
-              <w:t>}}</w:t>
+              <w:t>{{u.l1.sr}}</w:t>
             </w:r>
           </w:p>
         </w:tc>
@@ -1805,23 +1602,7 @@
                 <w:sz w:val="20"/>
                 <w:szCs w:val="20"/>
               </w:rPr>
-              <w:t>{{u.l1. per</w:t>
-            </w:r>
-            <w:r>
-              <w:rPr>
-                <w:rFonts w:cs="Times New Roman"/>
-                <w:sz w:val="20"/>
-                <w:szCs w:val="20"/>
-              </w:rPr>
-              <w:t>9</w:t>
-            </w:r>
-            <w:r>
-              <w:rPr>
-                <w:rFonts w:cs="Times New Roman"/>
-                <w:sz w:val="20"/>
-                <w:szCs w:val="20"/>
-              </w:rPr>
-              <w:t>5}}</w:t>
+              <w:t>{{u.l1. per95}}</w:t>
             </w:r>
           </w:p>
         </w:tc>
@@ -1847,23 +1628,7 @@
                 <w:sz w:val="20"/>
                 <w:szCs w:val="20"/>
               </w:rPr>
-              <w:t>{{u.l1.m</w:t>
-            </w:r>
-            <w:r>
-              <w:rPr>
-                <w:rFonts w:cs="Times New Roman"/>
-                <w:sz w:val="20"/>
-                <w:szCs w:val="20"/>
-              </w:rPr>
-              <w:t>ax</w:t>
-            </w:r>
-            <w:r>
-              <w:rPr>
-                <w:rFonts w:cs="Times New Roman"/>
-                <w:sz w:val="20"/>
-                <w:szCs w:val="20"/>
-              </w:rPr>
-              <w:t>}</w:t>
+              <w:t>{{u.l1.max}</w:t>
             </w:r>
           </w:p>
         </w:tc>
@@ -2015,23 +1780,7 @@
                 <w:sz w:val="20"/>
                 <w:szCs w:val="20"/>
               </w:rPr>
-              <w:t>{{u2.u1.</w:t>
-            </w:r>
-            <w:r>
-              <w:rPr>
-                <w:rFonts w:cs="Times New Roman"/>
-                <w:sz w:val="20"/>
-                <w:szCs w:val="20"/>
-              </w:rPr>
-              <w:t xml:space="preserve"> </w:t>
-            </w:r>
-            <w:r>
-              <w:rPr>
-                <w:rFonts w:cs="Times New Roman"/>
-                <w:sz w:val="20"/>
-                <w:szCs w:val="20"/>
-              </w:rPr>
-              <w:t>per5}}</w:t>
+              <w:t>{{u2.u1. per5}}</w:t>
             </w:r>
           </w:p>
         </w:tc>
@@ -2057,23 +1806,7 @@
                 <w:sz w:val="20"/>
                 <w:szCs w:val="20"/>
               </w:rPr>
-              <w:t>{{u2.u1.</w:t>
-            </w:r>
-            <w:r>
-              <w:rPr>
-                <w:rFonts w:cs="Times New Roman"/>
-                <w:sz w:val="20"/>
-                <w:szCs w:val="20"/>
-              </w:rPr>
-              <w:t>sr</w:t>
-            </w:r>
-            <w:r>
-              <w:rPr>
-                <w:rFonts w:cs="Times New Roman"/>
-                <w:sz w:val="20"/>
-                <w:szCs w:val="20"/>
-              </w:rPr>
-              <w:t>}}</w:t>
+              <w:t>{{u2.u1.sr}}</w:t>
             </w:r>
           </w:p>
         </w:tc>
@@ -2099,23 +1832,7 @@
                 <w:sz w:val="20"/>
                 <w:szCs w:val="20"/>
               </w:rPr>
-              <w:t>{{u2.u1. per</w:t>
-            </w:r>
-            <w:r>
-              <w:rPr>
-                <w:rFonts w:cs="Times New Roman"/>
-                <w:sz w:val="20"/>
-                <w:szCs w:val="20"/>
-              </w:rPr>
-              <w:t>9</w:t>
-            </w:r>
-            <w:r>
-              <w:rPr>
-                <w:rFonts w:cs="Times New Roman"/>
-                <w:sz w:val="20"/>
-                <w:szCs w:val="20"/>
-              </w:rPr>
-              <w:t>5}}</w:t>
+              <w:t>{{u2.u1. per95}}</w:t>
             </w:r>
           </w:p>
         </w:tc>
@@ -2141,23 +1858,7 @@
                 <w:sz w:val="20"/>
                 <w:szCs w:val="20"/>
               </w:rPr>
-              <w:t>{{u2.u1.m</w:t>
-            </w:r>
-            <w:r>
-              <w:rPr>
-                <w:rFonts w:cs="Times New Roman"/>
-                <w:sz w:val="20"/>
-                <w:szCs w:val="20"/>
-              </w:rPr>
-              <w:t>ax</w:t>
-            </w:r>
-            <w:r>
-              <w:rPr>
-                <w:rFonts w:cs="Times New Roman"/>
-                <w:sz w:val="20"/>
-                <w:szCs w:val="20"/>
-              </w:rPr>
-              <w:t>}}</w:t>
+              <w:t>{{u2.u1.max}}</w:t>
             </w:r>
           </w:p>
         </w:tc>
@@ -2294,23 +1995,7 @@
                 <w:sz w:val="20"/>
                 <w:szCs w:val="20"/>
               </w:rPr>
-              <w:t>{{plt.l1.</w:t>
-            </w:r>
-            <w:r>
-              <w:rPr>
-                <w:rFonts w:cs="Times New Roman"/>
-                <w:sz w:val="20"/>
-                <w:szCs w:val="20"/>
-              </w:rPr>
-              <w:t xml:space="preserve"> </w:t>
-            </w:r>
-            <w:r>
-              <w:rPr>
-                <w:rFonts w:cs="Times New Roman"/>
-                <w:sz w:val="20"/>
-                <w:szCs w:val="20"/>
-              </w:rPr>
-              <w:t>per5}}</w:t>
+              <w:t>{{plt.l1. per5}}</w:t>
             </w:r>
           </w:p>
         </w:tc>
@@ -2336,23 +2021,7 @@
                 <w:sz w:val="20"/>
                 <w:szCs w:val="20"/>
               </w:rPr>
-              <w:t>{{plt.l1.</w:t>
-            </w:r>
-            <w:r>
-              <w:rPr>
-                <w:rFonts w:cs="Times New Roman"/>
-                <w:sz w:val="20"/>
-                <w:szCs w:val="20"/>
-              </w:rPr>
-              <w:t>sr</w:t>
-            </w:r>
-            <w:r>
-              <w:rPr>
-                <w:rFonts w:cs="Times New Roman"/>
-                <w:sz w:val="20"/>
-                <w:szCs w:val="20"/>
-              </w:rPr>
-              <w:t>}}</w:t>
+              <w:t>{{plt.l1.sr}}</w:t>
             </w:r>
           </w:p>
         </w:tc>
@@ -2378,23 +2047,7 @@
                 <w:sz w:val="20"/>
                 <w:szCs w:val="20"/>
               </w:rPr>
-              <w:t>{{plt.l1. per</w:t>
-            </w:r>
-            <w:r>
-              <w:rPr>
-                <w:rFonts w:cs="Times New Roman"/>
-                <w:sz w:val="20"/>
-                <w:szCs w:val="20"/>
-              </w:rPr>
-              <w:t>9</w:t>
-            </w:r>
-            <w:r>
-              <w:rPr>
-                <w:rFonts w:cs="Times New Roman"/>
-                <w:sz w:val="20"/>
-                <w:szCs w:val="20"/>
-              </w:rPr>
-              <w:t>5}}</w:t>
+              <w:t>{{plt.l1. per95}}</w:t>
             </w:r>
           </w:p>
         </w:tc>
@@ -2420,23 +2073,7 @@
                 <w:sz w:val="20"/>
                 <w:szCs w:val="20"/>
               </w:rPr>
-              <w:t>{{plt.l1.m</w:t>
-            </w:r>
-            <w:r>
-              <w:rPr>
-                <w:rFonts w:cs="Times New Roman"/>
-                <w:sz w:val="20"/>
-                <w:szCs w:val="20"/>
-              </w:rPr>
-              <w:t>ax</w:t>
-            </w:r>
-            <w:r>
-              <w:rPr>
-                <w:rFonts w:cs="Times New Roman"/>
-                <w:sz w:val="20"/>
-                <w:szCs w:val="20"/>
-              </w:rPr>
-              <w:t>}}</w:t>
+              <w:t>{{plt.l1.max}}</w:t>
             </w:r>
           </w:p>
         </w:tc>
@@ -2517,23 +2154,7 @@
                 <w:sz w:val="20"/>
                 <w:szCs w:val="20"/>
               </w:rPr>
-              <w:t>{{plt.l</w:t>
-            </w:r>
-            <w:r>
-              <w:rPr>
-                <w:rFonts w:cs="Times New Roman"/>
-                <w:sz w:val="20"/>
-                <w:szCs w:val="20"/>
-              </w:rPr>
-              <w:t>2</w:t>
-            </w:r>
-            <w:r>
-              <w:rPr>
-                <w:rFonts w:cs="Times New Roman"/>
-                <w:sz w:val="20"/>
-                <w:szCs w:val="20"/>
-              </w:rPr>
-              <w:t>.min}}</w:t>
+              <w:t>{{plt.l2.min}}</w:t>
             </w:r>
           </w:p>
         </w:tc>
@@ -2559,23 +2180,7 @@
                 <w:sz w:val="20"/>
                 <w:szCs w:val="20"/>
               </w:rPr>
-              <w:t>{{plt.l2.</w:t>
-            </w:r>
-            <w:r>
-              <w:rPr>
-                <w:rFonts w:cs="Times New Roman"/>
-                <w:sz w:val="20"/>
-                <w:szCs w:val="20"/>
-              </w:rPr>
-              <w:t xml:space="preserve"> </w:t>
-            </w:r>
-            <w:r>
-              <w:rPr>
-                <w:rFonts w:cs="Times New Roman"/>
-                <w:sz w:val="20"/>
-                <w:szCs w:val="20"/>
-              </w:rPr>
-              <w:t>per5}}</w:t>
+              <w:t>{{plt.l2. per5}}</w:t>
             </w:r>
           </w:p>
         </w:tc>
@@ -2601,23 +2206,7 @@
                 <w:sz w:val="20"/>
                 <w:szCs w:val="20"/>
               </w:rPr>
-              <w:t>{{plt.l2.</w:t>
-            </w:r>
-            <w:r>
-              <w:rPr>
-                <w:rFonts w:cs="Times New Roman"/>
-                <w:sz w:val="20"/>
-                <w:szCs w:val="20"/>
-              </w:rPr>
-              <w:t>sr</w:t>
-            </w:r>
-            <w:r>
-              <w:rPr>
-                <w:rFonts w:cs="Times New Roman"/>
-                <w:sz w:val="20"/>
-                <w:szCs w:val="20"/>
-              </w:rPr>
-              <w:t>}}</w:t>
+              <w:t>{{plt.l2.sr}}</w:t>
             </w:r>
           </w:p>
         </w:tc>
@@ -2643,23 +2232,7 @@
                 <w:sz w:val="20"/>
                 <w:szCs w:val="20"/>
               </w:rPr>
-              <w:t>{{plt.l2. per</w:t>
-            </w:r>
-            <w:r>
-              <w:rPr>
-                <w:rFonts w:cs="Times New Roman"/>
-                <w:sz w:val="20"/>
-                <w:szCs w:val="20"/>
-              </w:rPr>
-              <w:t>9</w:t>
-            </w:r>
-            <w:r>
-              <w:rPr>
-                <w:rFonts w:cs="Times New Roman"/>
-                <w:sz w:val="20"/>
-                <w:szCs w:val="20"/>
-              </w:rPr>
-              <w:t>5}}</w:t>
+              <w:t>{{plt.l2. per95}}</w:t>
             </w:r>
           </w:p>
         </w:tc>
@@ -2685,23 +2258,7 @@
                 <w:sz w:val="20"/>
                 <w:szCs w:val="20"/>
               </w:rPr>
-              <w:t>{{plt.l2.m</w:t>
-            </w:r>
-            <w:r>
-              <w:rPr>
-                <w:rFonts w:cs="Times New Roman"/>
-                <w:sz w:val="20"/>
-                <w:szCs w:val="20"/>
-              </w:rPr>
-              <w:t>ax</w:t>
-            </w:r>
-            <w:r>
-              <w:rPr>
-                <w:rFonts w:cs="Times New Roman"/>
-                <w:sz w:val="20"/>
-                <w:szCs w:val="20"/>
-              </w:rPr>
-              <w:t>}}</w:t>
+              <w:t>{{plt.l2.max}}</w:t>
             </w:r>
           </w:p>
         </w:tc>
@@ -2782,23 +2339,7 @@
                 <w:sz w:val="20"/>
                 <w:szCs w:val="20"/>
               </w:rPr>
-              <w:t>{{plt.l</w:t>
-            </w:r>
-            <w:r>
-              <w:rPr>
-                <w:rFonts w:cs="Times New Roman"/>
-                <w:sz w:val="20"/>
-                <w:szCs w:val="20"/>
-              </w:rPr>
-              <w:t>3</w:t>
-            </w:r>
-            <w:r>
-              <w:rPr>
-                <w:rFonts w:cs="Times New Roman"/>
-                <w:sz w:val="20"/>
-                <w:szCs w:val="20"/>
-              </w:rPr>
-              <w:t>.min}}</w:t>
+              <w:t>{{plt.l3.min}}</w:t>
             </w:r>
           </w:p>
         </w:tc>
@@ -2824,23 +2365,7 @@
                 <w:sz w:val="20"/>
                 <w:szCs w:val="20"/>
               </w:rPr>
-              <w:t>{{plt.l3.</w:t>
-            </w:r>
-            <w:r>
-              <w:rPr>
-                <w:rFonts w:cs="Times New Roman"/>
-                <w:sz w:val="20"/>
-                <w:szCs w:val="20"/>
-              </w:rPr>
-              <w:t xml:space="preserve"> </w:t>
-            </w:r>
-            <w:r>
-              <w:rPr>
-                <w:rFonts w:cs="Times New Roman"/>
-                <w:sz w:val="20"/>
-                <w:szCs w:val="20"/>
-              </w:rPr>
-              <w:t>per5}}</w:t>
+              <w:t>{{plt.l3. per5}}</w:t>
             </w:r>
           </w:p>
         </w:tc>
@@ -2866,23 +2391,7 @@
                 <w:sz w:val="20"/>
                 <w:szCs w:val="20"/>
               </w:rPr>
-              <w:t>{{plt.l3.</w:t>
-            </w:r>
-            <w:r>
-              <w:rPr>
-                <w:rFonts w:cs="Times New Roman"/>
-                <w:sz w:val="20"/>
-                <w:szCs w:val="20"/>
-              </w:rPr>
-              <w:t>sr</w:t>
-            </w:r>
-            <w:r>
-              <w:rPr>
-                <w:rFonts w:cs="Times New Roman"/>
-                <w:sz w:val="20"/>
-                <w:szCs w:val="20"/>
-              </w:rPr>
-              <w:t>}}</w:t>
+              <w:t>{{plt.l3.sr}}</w:t>
             </w:r>
           </w:p>
         </w:tc>
@@ -2908,23 +2417,7 @@
                 <w:sz w:val="20"/>
                 <w:szCs w:val="20"/>
               </w:rPr>
-              <w:t>{{plt.l3. per</w:t>
-            </w:r>
-            <w:r>
-              <w:rPr>
-                <w:rFonts w:cs="Times New Roman"/>
-                <w:sz w:val="20"/>
-                <w:szCs w:val="20"/>
-              </w:rPr>
-              <w:t>9</w:t>
-            </w:r>
-            <w:r>
-              <w:rPr>
-                <w:rFonts w:cs="Times New Roman"/>
-                <w:sz w:val="20"/>
-                <w:szCs w:val="20"/>
-              </w:rPr>
-              <w:t>5}}</w:t>
+              <w:t>{{plt.l3. per95}}</w:t>
             </w:r>
           </w:p>
         </w:tc>
@@ -2950,23 +2443,7 @@
                 <w:sz w:val="20"/>
                 <w:szCs w:val="20"/>
               </w:rPr>
-              <w:t>{{plt.l3.m</w:t>
-            </w:r>
-            <w:r>
-              <w:rPr>
-                <w:rFonts w:cs="Times New Roman"/>
-                <w:sz w:val="20"/>
-                <w:szCs w:val="20"/>
-              </w:rPr>
-              <w:t>ax</w:t>
-            </w:r>
-            <w:r>
-              <w:rPr>
-                <w:rFonts w:cs="Times New Roman"/>
-                <w:sz w:val="20"/>
-                <w:szCs w:val="20"/>
-              </w:rPr>
-              <w:t>}}</w:t>
+              <w:t>{{plt.l3.max}}</w:t>
             </w:r>
           </w:p>
         </w:tc>
@@ -2987,45 +2464,25 @@
       <w:r>
         <w:t xml:space="preserve">Tabela </w:t>
       </w:r>
-      <w:r>
-        <w:fldChar w:fldCharType="begin"/>
-      </w:r>
-      <w:r>
-        <w:instrText xml:space="preserve"> STYLEREF 1 \s </w:instrText>
-      </w:r>
-      <w:r>
-        <w:fldChar w:fldCharType="separate"/>
-      </w:r>
-      <w:r>
-        <w:rPr>
-          <w:noProof/>
-        </w:rPr>
-        <w:t>2</w:t>
-      </w:r>
-      <w:r>
-        <w:fldChar w:fldCharType="end"/>
-      </w:r>
+      <w:fldSimple w:instr=" STYLEREF 1 \s ">
+        <w:r>
+          <w:rPr>
+            <w:noProof/>
+          </w:rPr>
+          <w:t>2</w:t>
+        </w:r>
+      </w:fldSimple>
       <w:r>
         <w:t>.</w:t>
       </w:r>
-      <w:r>
-        <w:fldChar w:fldCharType="begin"/>
-      </w:r>
-      <w:r>
-        <w:instrText xml:space="preserve"> SEQ Tabela \* ARABIC \s 1 </w:instrText>
-      </w:r>
-      <w:r>
-        <w:fldChar w:fldCharType="separate"/>
-      </w:r>
-      <w:r>
-        <w:rPr>
-          <w:noProof/>
-        </w:rPr>
-        <w:t>2</w:t>
-      </w:r>
-      <w:r>
-        <w:fldChar w:fldCharType="end"/>
-      </w:r>
+      <w:fldSimple w:instr=" SEQ Tabela \* ARABIC \s 1 ">
+        <w:r>
+          <w:rPr>
+            <w:noProof/>
+          </w:rPr>
+          <w:t>2</w:t>
+        </w:r>
+      </w:fldSimple>
       <w:r>
         <w:t xml:space="preserve"> Ocena zgodności analizy parametrów napięcia zgodnie z kryterium</w:t>
       </w:r>
@@ -3345,23 +2802,7 @@
                 <w:sz w:val="20"/>
                 <w:szCs w:val="20"/>
               </w:rPr>
-              <w:t>{{u.l</w:t>
-            </w:r>
-            <w:r>
-              <w:rPr>
-                <w:rFonts w:cs="Times New Roman"/>
-                <w:sz w:val="20"/>
-                <w:szCs w:val="20"/>
-              </w:rPr>
-              <w:t>2</w:t>
-            </w:r>
-            <w:r>
-              <w:rPr>
-                <w:rFonts w:cs="Times New Roman"/>
-                <w:sz w:val="20"/>
-                <w:szCs w:val="20"/>
-              </w:rPr>
-              <w:t>.zgod}}</w:t>
+              <w:t>{{u.l2.zgod}}</w:t>
             </w:r>
           </w:p>
         </w:tc>
@@ -3452,23 +2893,7 @@
                 <w:sz w:val="20"/>
                 <w:szCs w:val="20"/>
               </w:rPr>
-              <w:t>{{u.l</w:t>
-            </w:r>
-            <w:r>
-              <w:rPr>
-                <w:rFonts w:cs="Times New Roman"/>
-                <w:sz w:val="20"/>
-                <w:szCs w:val="20"/>
-              </w:rPr>
-              <w:t>3</w:t>
-            </w:r>
-            <w:r>
-              <w:rPr>
-                <w:rFonts w:cs="Times New Roman"/>
-                <w:sz w:val="20"/>
-                <w:szCs w:val="20"/>
-              </w:rPr>
-              <w:t>.zgod}}</w:t>
+              <w:t>{{u.l3.zgod}}</w:t>
             </w:r>
           </w:p>
         </w:tc>
@@ -3523,23 +2948,7 @@
                 <w:sz w:val="20"/>
                 <w:szCs w:val="20"/>
               </w:rPr>
-              <w:t>{{kryterium.u</w:t>
-            </w:r>
-            <w:r>
-              <w:rPr>
-                <w:rFonts w:cs="Times New Roman"/>
-                <w:sz w:val="20"/>
-                <w:szCs w:val="20"/>
-              </w:rPr>
-              <w:t>2.u1</w:t>
-            </w:r>
-            <w:r>
-              <w:rPr>
-                <w:rFonts w:cs="Times New Roman"/>
-                <w:sz w:val="20"/>
-                <w:szCs w:val="20"/>
-              </w:rPr>
-              <w:t>}}</w:t>
+              <w:t>{{kryterium.u2.u1}}</w:t>
             </w:r>
           </w:p>
         </w:tc>
@@ -3627,23 +3036,7 @@
                 <w:sz w:val="20"/>
                 <w:szCs w:val="20"/>
               </w:rPr>
-              <w:t>{{u</w:t>
-            </w:r>
-            <w:r>
-              <w:rPr>
-                <w:rFonts w:cs="Times New Roman"/>
-                <w:sz w:val="20"/>
-                <w:szCs w:val="20"/>
-              </w:rPr>
-              <w:t>2.u</w:t>
-            </w:r>
-            <w:r>
-              <w:rPr>
-                <w:rFonts w:cs="Times New Roman"/>
-                <w:sz w:val="20"/>
-                <w:szCs w:val="20"/>
-              </w:rPr>
-              <w:t>1.zgod}}</w:t>
+              <w:t>{{u2.u1.zgod}}</w:t>
             </w:r>
           </w:p>
         </w:tc>
@@ -3720,23 +3113,7 @@
                 <w:sz w:val="20"/>
                 <w:szCs w:val="20"/>
               </w:rPr>
-              <w:t>{{kryterium.</w:t>
-            </w:r>
-            <w:r>
-              <w:rPr>
-                <w:rFonts w:cs="Times New Roman"/>
-                <w:sz w:val="20"/>
-                <w:szCs w:val="20"/>
-              </w:rPr>
-              <w:t>plt</w:t>
-            </w:r>
-            <w:r>
-              <w:rPr>
-                <w:rFonts w:cs="Times New Roman"/>
-                <w:sz w:val="20"/>
-                <w:szCs w:val="20"/>
-              </w:rPr>
-              <w:t>}}</w:t>
+              <w:t>{{kryterium.plt}}</w:t>
             </w:r>
           </w:p>
         </w:tc>
@@ -3786,23 +3163,7 @@
                 <w:sz w:val="20"/>
                 <w:szCs w:val="20"/>
               </w:rPr>
-              <w:t>{{</w:t>
-            </w:r>
-            <w:r>
-              <w:rPr>
-                <w:rFonts w:cs="Times New Roman"/>
-                <w:sz w:val="20"/>
-                <w:szCs w:val="20"/>
-              </w:rPr>
-              <w:t>plt</w:t>
-            </w:r>
-            <w:r>
-              <w:rPr>
-                <w:rFonts w:cs="Times New Roman"/>
-                <w:sz w:val="20"/>
-                <w:szCs w:val="20"/>
-              </w:rPr>
-              <w:t>.l1.zgod}}</w:t>
+              <w:t>{{plt.l1.zgod}}</w:t>
             </w:r>
           </w:p>
         </w:tc>
@@ -3893,23 +3254,7 @@
                 <w:sz w:val="20"/>
                 <w:szCs w:val="20"/>
               </w:rPr>
-              <w:t>{{plt.l</w:t>
-            </w:r>
-            <w:r>
-              <w:rPr>
-                <w:rFonts w:cs="Times New Roman"/>
-                <w:sz w:val="20"/>
-                <w:szCs w:val="20"/>
-              </w:rPr>
-              <w:t>2</w:t>
-            </w:r>
-            <w:r>
-              <w:rPr>
-                <w:rFonts w:cs="Times New Roman"/>
-                <w:sz w:val="20"/>
-                <w:szCs w:val="20"/>
-              </w:rPr>
-              <w:t>.zgod}}</w:t>
+              <w:t>{{plt.l2.zgod}}</w:t>
             </w:r>
           </w:p>
         </w:tc>
@@ -4000,23 +3345,7 @@
                 <w:sz w:val="20"/>
                 <w:szCs w:val="20"/>
               </w:rPr>
-              <w:t>{{plt.l</w:t>
-            </w:r>
-            <w:r>
-              <w:rPr>
-                <w:rFonts w:cs="Times New Roman"/>
-                <w:sz w:val="20"/>
-                <w:szCs w:val="20"/>
-              </w:rPr>
-              <w:t>3</w:t>
-            </w:r>
-            <w:r>
-              <w:rPr>
-                <w:rFonts w:cs="Times New Roman"/>
-                <w:sz w:val="20"/>
-                <w:szCs w:val="20"/>
-              </w:rPr>
-              <w:t>.zgod}}</w:t>
+              <w:t>{{plt.l3.zgod}}</w:t>
             </w:r>
           </w:p>
         </w:tc>
@@ -4112,13 +3441,7 @@
         <w:jc w:val="center"/>
       </w:pPr>
       <w:r>
-        <w:t>{{@wykres.widmo.l</w:t>
-      </w:r>
-      <w:r>
-        <w:t>2</w:t>
-      </w:r>
-      <w:r>
-        <w:t>}}</w:t>
+        <w:t>{{@wykres.widmo.l2}}</w:t>
       </w:r>
     </w:p>
     <w:p>
@@ -4139,13 +3462,7 @@
         <w:jc w:val="center"/>
       </w:pPr>
       <w:r>
-        <w:t>{{@wykres.widmo.l</w:t>
-      </w:r>
-      <w:r>
-        <w:t>3</w:t>
-      </w:r>
-      <w:r>
-        <w:t>}}</w:t>
+        <w:t>{{@wykres.widmo.l3}}</w:t>
       </w:r>
     </w:p>
     <w:p>
@@ -4208,10 +3525,7 @@
         <w:ind w:left="408" w:hanging="408"/>
       </w:pPr>
       <w:r>
-        <w:t xml:space="preserve">Harmoniczna </w:t>
-      </w:r>
-      <w:r>
-        <w:t>5</w:t>
+        <w:t>Harmoniczna 5</w:t>
       </w:r>
     </w:p>
     <w:p>
@@ -4219,13 +3533,7 @@
         <w:jc w:val="center"/>
       </w:pPr>
       <w:r>
-        <w:t>{{@wykres.harmo</w:t>
-      </w:r>
-      <w:r>
-        <w:t>5</w:t>
-      </w:r>
-      <w:r>
-        <w:t>}}</w:t>
+        <w:t>{{@wykres.harmo5}}</w:t>
       </w:r>
     </w:p>
     <w:p>
@@ -4238,10 +3546,7 @@
         <w:ind w:left="408" w:hanging="408"/>
       </w:pPr>
       <w:r>
-        <w:t xml:space="preserve">Harmoniczna </w:t>
-      </w:r>
-      <w:r>
-        <w:t>7</w:t>
+        <w:t>Harmoniczna 7</w:t>
       </w:r>
     </w:p>
     <w:p>
@@ -4249,13 +3554,7 @@
         <w:jc w:val="center"/>
       </w:pPr>
       <w:r>
-        <w:t>{{@wykres.harmo</w:t>
-      </w:r>
-      <w:r>
-        <w:t>7</w:t>
-      </w:r>
-      <w:r>
-        <w:t>}}</w:t>
+        <w:t>{{@wykres.harmo7}}</w:t>
       </w:r>
     </w:p>
     <w:p>
@@ -4268,10 +3567,7 @@
         <w:ind w:left="408" w:hanging="408"/>
       </w:pPr>
       <w:r>
-        <w:t xml:space="preserve">Harmoniczna </w:t>
-      </w:r>
-      <w:r>
-        <w:t>9</w:t>
+        <w:t>Harmoniczna 9</w:t>
       </w:r>
     </w:p>
     <w:p>
@@ -4279,13 +3575,7 @@
         <w:jc w:val="center"/>
       </w:pPr>
       <w:r>
-        <w:t>{{@wykres.harmo</w:t>
-      </w:r>
-      <w:r>
-        <w:t>9</w:t>
-      </w:r>
-      <w:r>
-        <w:t>}}</w:t>
+        <w:t>{{@wykres.harmo9}}</w:t>
       </w:r>
     </w:p>
     <w:p>
@@ -4294,10 +3584,7 @@
       </w:pPr>
       <w:r>
         <w:lastRenderedPageBreak/>
-        <w:t xml:space="preserve">Analiza statystyczna </w:t>
-      </w:r>
-      <w:r>
-        <w:t>poziomu odkształcenia napięcia</w:t>
+        <w:t>Analiza statystyczna poziomu odkształcenia napięcia</w:t>
       </w:r>
     </w:p>
     <w:p>
@@ -4307,45 +3594,25 @@
       <w:r>
         <w:t xml:space="preserve">Tabela </w:t>
       </w:r>
-      <w:r>
-        <w:fldChar w:fldCharType="begin"/>
-      </w:r>
-      <w:r>
-        <w:instrText xml:space="preserve"> STYLEREF 1 \s </w:instrText>
-      </w:r>
-      <w:r>
-        <w:fldChar w:fldCharType="separate"/>
-      </w:r>
-      <w:r>
-        <w:rPr>
-          <w:noProof/>
-        </w:rPr>
-        <w:t>3</w:t>
-      </w:r>
-      <w:r>
-        <w:fldChar w:fldCharType="end"/>
-      </w:r>
+      <w:fldSimple w:instr=" STYLEREF 1 \s ">
+        <w:r>
+          <w:rPr>
+            <w:noProof/>
+          </w:rPr>
+          <w:t>3</w:t>
+        </w:r>
+      </w:fldSimple>
       <w:r>
         <w:t>.</w:t>
       </w:r>
-      <w:r>
-        <w:fldChar w:fldCharType="begin"/>
-      </w:r>
-      <w:r>
-        <w:instrText xml:space="preserve"> SEQ Tabela \* ARABIC \s 1 </w:instrText>
-      </w:r>
-      <w:r>
-        <w:fldChar w:fldCharType="separate"/>
-      </w:r>
-      <w:r>
-        <w:rPr>
-          <w:noProof/>
-        </w:rPr>
-        <w:t>1</w:t>
-      </w:r>
-      <w:r>
-        <w:fldChar w:fldCharType="end"/>
-      </w:r>
+      <w:fldSimple w:instr=" SEQ Tabela \* ARABIC \s 1 ">
+        <w:r>
+          <w:rPr>
+            <w:noProof/>
+          </w:rPr>
+          <w:t>1</w:t>
+        </w:r>
+      </w:fldSimple>
       <w:r>
         <w:t xml:space="preserve"> </w:t>
       </w:r>
@@ -12906,15 +12173,7 @@
                 <w:sz w:val="20"/>
                 <w:szCs w:val="20"/>
               </w:rPr>
-              <w:t>kryterium.</w:t>
-            </w:r>
-            <w:r>
-              <w:rPr>
-                <w:rFonts w:cs="Times New Roman"/>
-                <w:sz w:val="20"/>
-                <w:szCs w:val="20"/>
-              </w:rPr>
-              <w:t>wsp.odksztalcenia</w:t>
+              <w:t>kryterium.wsp.odksztalcenia</w:t>
             </w:r>
             <w:proofErr w:type="spellEnd"/>
             <w:r>
@@ -12923,15 +12182,7 @@
                 <w:sz w:val="20"/>
                 <w:szCs w:val="20"/>
               </w:rPr>
-              <w:t xml:space="preserve"> </w:t>
-            </w:r>
-            <w:r>
-              <w:rPr>
-                <w:rFonts w:cs="Times New Roman"/>
-                <w:sz w:val="20"/>
-                <w:szCs w:val="20"/>
-              </w:rPr>
-              <w:t>}}</w:t>
+              <w:t xml:space="preserve"> }}</w:t>
             </w:r>
           </w:p>
         </w:tc>
@@ -12981,23 +12232,7 @@
                 <w:sz w:val="20"/>
                 <w:szCs w:val="20"/>
               </w:rPr>
-              <w:t>{{</w:t>
-            </w:r>
-            <w:r>
-              <w:rPr>
-                <w:rFonts w:cs="Times New Roman"/>
-                <w:sz w:val="20"/>
-                <w:szCs w:val="20"/>
-              </w:rPr>
-              <w:t>wsp.odk.</w:t>
-            </w:r>
-            <w:r>
-              <w:rPr>
-                <w:rFonts w:cs="Times New Roman"/>
-                <w:sz w:val="20"/>
-                <w:szCs w:val="20"/>
-              </w:rPr>
-              <w:t>l1.zgod}}</w:t>
+              <w:t>{{wsp.odk.l1.zgod}}</w:t>
             </w:r>
           </w:p>
         </w:tc>
@@ -13088,23 +12323,7 @@
                 <w:sz w:val="20"/>
                 <w:szCs w:val="20"/>
               </w:rPr>
-              <w:t>{{wsp.odk.l</w:t>
-            </w:r>
-            <w:r>
-              <w:rPr>
-                <w:rFonts w:cs="Times New Roman"/>
-                <w:sz w:val="20"/>
-                <w:szCs w:val="20"/>
-              </w:rPr>
-              <w:t>2</w:t>
-            </w:r>
-            <w:r>
-              <w:rPr>
-                <w:rFonts w:cs="Times New Roman"/>
-                <w:sz w:val="20"/>
-                <w:szCs w:val="20"/>
-              </w:rPr>
-              <w:t>.zgod}}</w:t>
+              <w:t>{{wsp.odk.l2.zgod}}</w:t>
             </w:r>
           </w:p>
         </w:tc>
@@ -13195,23 +12414,7 @@
                 <w:sz w:val="20"/>
                 <w:szCs w:val="20"/>
               </w:rPr>
-              <w:t>{{wsp.odk.l</w:t>
-            </w:r>
-            <w:r>
-              <w:rPr>
-                <w:rFonts w:cs="Times New Roman"/>
-                <w:sz w:val="20"/>
-                <w:szCs w:val="20"/>
-              </w:rPr>
-              <w:t>3</w:t>
-            </w:r>
-            <w:r>
-              <w:rPr>
-                <w:rFonts w:cs="Times New Roman"/>
-                <w:sz w:val="20"/>
-                <w:szCs w:val="20"/>
-              </w:rPr>
-              <w:t>.zgod}}</w:t>
+              <w:t>{{wsp.odk.l3.zgod}}</w:t>
             </w:r>
           </w:p>
         </w:tc>
@@ -13278,15 +12481,7 @@
                 <w:sz w:val="20"/>
                 <w:szCs w:val="20"/>
               </w:rPr>
-              <w:t>kryterium.</w:t>
-            </w:r>
-            <w:r>
-              <w:rPr>
-                <w:rFonts w:cs="Times New Roman"/>
-                <w:sz w:val="20"/>
-                <w:szCs w:val="20"/>
-              </w:rPr>
-              <w:t>harmo</w:t>
+              <w:t>kryterium.harmo</w:t>
             </w:r>
             <w:proofErr w:type="spellEnd"/>
             <w:r>
@@ -13345,23 +12540,7 @@
                 <w:sz w:val="20"/>
                 <w:szCs w:val="20"/>
               </w:rPr>
-              <w:t>{{</w:t>
-            </w:r>
-            <w:r>
-              <w:rPr>
-                <w:rFonts w:cs="Times New Roman"/>
-                <w:sz w:val="20"/>
-                <w:szCs w:val="20"/>
-              </w:rPr>
-              <w:t>harmo</w:t>
-            </w:r>
-            <w:r>
-              <w:rPr>
-                <w:rFonts w:cs="Times New Roman"/>
-                <w:sz w:val="20"/>
-                <w:szCs w:val="20"/>
-              </w:rPr>
-              <w:t>.l1.zgod}}</w:t>
+              <w:t>{{harmo.l1.zgod}}</w:t>
             </w:r>
           </w:p>
         </w:tc>
@@ -13452,23 +12631,7 @@
                 <w:sz w:val="20"/>
                 <w:szCs w:val="20"/>
               </w:rPr>
-              <w:t>{{</w:t>
-            </w:r>
-            <w:r>
-              <w:rPr>
-                <w:rFonts w:cs="Times New Roman"/>
-                <w:sz w:val="20"/>
-                <w:szCs w:val="20"/>
-              </w:rPr>
-              <w:t>harmo</w:t>
-            </w:r>
-            <w:r>
-              <w:rPr>
-                <w:rFonts w:cs="Times New Roman"/>
-                <w:sz w:val="20"/>
-                <w:szCs w:val="20"/>
-              </w:rPr>
-              <w:t>.l2.zgod}}</w:t>
+              <w:t>{{harmo.l2.zgod}}</w:t>
             </w:r>
           </w:p>
         </w:tc>
@@ -13559,23 +12722,7 @@
                 <w:sz w:val="20"/>
                 <w:szCs w:val="20"/>
               </w:rPr>
-              <w:t>{{</w:t>
-            </w:r>
-            <w:r>
-              <w:rPr>
-                <w:rFonts w:cs="Times New Roman"/>
-                <w:sz w:val="20"/>
-                <w:szCs w:val="20"/>
-              </w:rPr>
-              <w:t>harmo</w:t>
-            </w:r>
-            <w:r>
-              <w:rPr>
-                <w:rFonts w:cs="Times New Roman"/>
-                <w:sz w:val="20"/>
-                <w:szCs w:val="20"/>
-              </w:rPr>
-              <w:t>.l3.zgod}}</w:t>
+              <w:t>{{harmo.l3.zgod}}</w:t>
             </w:r>
           </w:p>
         </w:tc>
@@ -13671,19 +12818,7 @@
         <w:rPr>
           <w:color w:val="000000"/>
         </w:rPr>
-        <w:t>{{warunek</w:t>
-      </w:r>
-      <w:r>
-        <w:rPr>
-          <w:color w:val="000000"/>
-        </w:rPr>
-        <w:t>2</w:t>
-      </w:r>
-      <w:r>
-        <w:rPr>
-          <w:color w:val="000000"/>
-        </w:rPr>
-        <w:t>}} (mieszczą/nie mieszczą)</w:t>
+        <w:t>{{warunek2}} (mieszczą/nie mieszczą)</w:t>
       </w:r>
       <w:r>
         <w:rPr>
@@ -13738,43 +12873,7 @@
         <w:rPr>
           <w:color w:val="000000"/>
         </w:rPr>
-        <w:t>{{warunek</w:t>
-      </w:r>
-      <w:r>
-        <w:rPr>
-          <w:color w:val="000000"/>
-        </w:rPr>
-        <w:t>3</w:t>
-      </w:r>
-      <w:r>
-        <w:rPr>
-          <w:color w:val="000000"/>
-        </w:rPr>
-        <w:t>}} (</w:t>
-      </w:r>
-      <w:r>
-        <w:rPr>
-          <w:color w:val="000000"/>
-        </w:rPr>
-        <w:t>zawierają</w:t>
-      </w:r>
-      <w:r>
-        <w:rPr>
-          <w:color w:val="000000"/>
-        </w:rPr>
-        <w:t xml:space="preserve">/nie </w:t>
-      </w:r>
-      <w:r>
-        <w:rPr>
-          <w:color w:val="000000"/>
-        </w:rPr>
-        <w:t>zawierają</w:t>
-      </w:r>
-      <w:r>
-        <w:rPr>
-          <w:color w:val="000000"/>
-        </w:rPr>
-        <w:t>)</w:t>
+        <w:t>{{warunek3}} (zawierają/nie zawierają)</w:t>
       </w:r>
       <w:r>
         <w:rPr>
@@ -13829,19 +12928,7 @@
         <w:rPr>
           <w:color w:val="000000"/>
         </w:rPr>
-        <w:t>{{warunek</w:t>
-      </w:r>
-      <w:r>
-        <w:rPr>
-          <w:color w:val="000000"/>
-        </w:rPr>
-        <w:t>4</w:t>
-      </w:r>
-      <w:r>
-        <w:rPr>
-          <w:color w:val="000000"/>
-        </w:rPr>
-        <w:t>}} (zawierają/nie zawierają)</w:t>
+        <w:t>{{warunek4}} (zawierają/nie zawierają)</w:t>
       </w:r>
       <w:r>
         <w:rPr>
@@ -13875,19 +12962,7 @@
         <w:rPr>
           <w:color w:val="000000"/>
         </w:rPr>
-        <w:t>{{warunek</w:t>
-      </w:r>
-      <w:r>
-        <w:rPr>
-          <w:color w:val="000000"/>
-        </w:rPr>
-        <w:t>5</w:t>
-      </w:r>
-      <w:r>
-        <w:rPr>
-          <w:color w:val="000000"/>
-        </w:rPr>
-        <w:t>}} (mieszczą/nie mieszczą)</w:t>
+        <w:t>{{warunek5}} (mieszczą/nie mieszczą)</w:t>
       </w:r>
       <w:r>
         <w:rPr>
@@ -13950,19 +13025,7 @@
         <w:rPr>
           <w:color w:val="000000"/>
         </w:rPr>
-        <w:t xml:space="preserve">a </w:t>
-      </w:r>
-      <w:r>
-        <w:rPr>
-          <w:color w:val="000000"/>
-        </w:rPr>
-        <w:t>{{warunek6}} (</w:t>
-      </w:r>
-      <w:r>
-        <w:rPr>
-          <w:color w:val="000000"/>
-        </w:rPr>
-        <w:t>była/ nie była) rejestrowana.</w:t>
+        <w:t>a {{warunek6}} (była/ nie była) rejestrowana.</w:t>
       </w:r>
     </w:p>
     <w:p/>

</xml_diff>